<commit_message>
Necessidade Cadastro de ordem de serviço adicionada
</commit_message>
<xml_diff>
--- a/Artefatos/6- Necessidades.docx
+++ b/Artefatos/6- Necessidades.docx
@@ -1,12 +1,14 @@
 
 <file path=word/document.xml><?xml version="1.0" encoding="utf-8"?>
-<w:document xmlns:wpc="http://schemas.microsoft.com/office/word/2010/wordprocessingCanvas" xmlns:mc="http://schemas.openxmlformats.org/markup-compatibility/2006" xmlns:o="urn:schemas-microsoft-com:office:office" xmlns:r="http://schemas.openxmlformats.org/officeDocument/2006/relationships" xmlns:m="http://schemas.openxmlformats.org/officeDocument/2006/math" xmlns:v="urn:schemas-microsoft-com:vml" xmlns:wp14="http://schemas.microsoft.com/office/word/2010/wordprocessingDrawing" xmlns:wp="http://schemas.openxmlformats.org/drawingml/2006/wordprocessingDrawing" xmlns:w10="urn:schemas-microsoft-com:office:word" xmlns:w="http://schemas.openxmlformats.org/wordprocessingml/2006/main" xmlns:w14="http://schemas.microsoft.com/office/word/2010/wordml" xmlns:w15="http://schemas.microsoft.com/office/word/2012/wordml" xmlns:wpg="http://schemas.microsoft.com/office/word/2010/wordprocessingGroup" xmlns:wpi="http://schemas.microsoft.com/office/word/2010/wordprocessingInk" xmlns:wne="http://schemas.microsoft.com/office/word/2006/wordml" xmlns:wps="http://schemas.microsoft.com/office/word/2010/wordprocessingShape" mc:Ignorable="w14 w15 wp14">
+<w:document xmlns:o="urn:schemas-microsoft-com:office:office" xmlns:r="http://schemas.openxmlformats.org/officeDocument/2006/relationships" xmlns:v="urn:schemas-microsoft-com:vml" xmlns:w="http://schemas.openxmlformats.org/wordprocessingml/2006/main" xmlns:w10="urn:schemas-microsoft-com:office:word" xmlns:wp="http://schemas.openxmlformats.org/drawingml/2006/wordprocessingDrawing" xmlns:wps="http://schemas.microsoft.com/office/word/2010/wordprocessingShape" xmlns:wpg="http://schemas.microsoft.com/office/word/2010/wordprocessingGroup" xmlns:mc="http://schemas.openxmlformats.org/markup-compatibility/2006" xmlns:wp14="http://schemas.microsoft.com/office/word/2010/wordprocessingDrawing" xmlns:w14="http://schemas.microsoft.com/office/word/2010/wordml" mc:Ignorable="w14 wp14">
   <w:body>
     <w:p>
       <w:pPr>
-        <w:spacing w:after="60" w:line="240" w:lineRule="auto"/>
-        <w:rPr>
-          <w:rFonts w:ascii="Times New Roman" w:eastAsia="Times New Roman" w:hAnsi="Times New Roman" w:cs="Times New Roman"/>
+        <w:pStyle w:val="Normal"/>
+        <w:spacing w:lineRule="auto" w:line="240" w:before="0" w:after="60"/>
+        <w:rPr>
+          <w:rFonts w:ascii="Times New Roman" w:hAnsi="Times New Roman" w:eastAsia="Times New Roman" w:cs="Times New Roman"/>
+          <w:b/>
           <w:b/>
           <w:sz w:val="24"/>
           <w:szCs w:val="24"/>
@@ -14,7 +16,7 @@
       </w:pPr>
       <w:r>
         <w:rPr>
-          <w:rFonts w:ascii="Arial" w:eastAsia="Arial" w:hAnsi="Arial" w:cs="Arial"/>
+          <w:rFonts w:eastAsia="Arial" w:cs="Arial" w:ascii="Arial" w:hAnsi="Arial"/>
           <w:b/>
           <w:color w:val="000000"/>
           <w:sz w:val="52"/>
@@ -25,42 +27,52 @@
     </w:p>
     <w:p>
       <w:pPr>
-        <w:spacing w:after="0" w:line="240" w:lineRule="auto"/>
-        <w:rPr>
-          <w:rFonts w:ascii="Times New Roman" w:eastAsia="Times New Roman" w:hAnsi="Times New Roman" w:cs="Times New Roman"/>
+        <w:pStyle w:val="Normal"/>
+        <w:spacing w:lineRule="auto" w:line="240" w:before="0" w:after="0"/>
+        <w:rPr>
+          <w:rFonts w:ascii="Times New Roman" w:hAnsi="Times New Roman" w:eastAsia="Times New Roman" w:cs="Times New Roman"/>
           <w:sz w:val="24"/>
           <w:szCs w:val="24"/>
         </w:rPr>
       </w:pPr>
+      <w:r>
+        <w:rPr>
+          <w:rFonts w:eastAsia="Times New Roman" w:cs="Times New Roman" w:ascii="Times New Roman" w:hAnsi="Times New Roman"/>
+          <w:sz w:val="24"/>
+          <w:szCs w:val="24"/>
+        </w:rPr>
+      </w:r>
     </w:p>
     <w:p>
       <w:pPr>
+        <w:pStyle w:val="Normal"/>
         <w:numPr>
           <w:ilvl w:val="0"/>
           <w:numId w:val="1"/>
         </w:numPr>
-        <w:spacing w:after="0" w:line="240" w:lineRule="auto"/>
+        <w:spacing w:lineRule="auto" w:line="240" w:before="0" w:after="0"/>
         <w:rPr>
           <w:color w:val="000000"/>
         </w:rPr>
       </w:pPr>
       <w:bookmarkStart w:id="0" w:name="_GoBack"/>
-      <w:r>
-        <w:rPr>
-          <w:rFonts w:ascii="Arial" w:eastAsia="Arial" w:hAnsi="Arial" w:cs="Arial"/>
+      <w:bookmarkEnd w:id="0"/>
+      <w:r>
+        <w:rPr>
+          <w:rFonts w:eastAsia="Arial" w:cs="Arial" w:ascii="Arial" w:hAnsi="Arial"/>
           <w:color w:val="000000"/>
         </w:rPr>
         <w:t xml:space="preserve">N01: </w:t>
       </w:r>
       <w:r>
         <w:rPr>
-          <w:rFonts w:ascii="Arial" w:eastAsia="Arial" w:hAnsi="Arial" w:cs="Arial"/>
+          <w:rFonts w:eastAsia="Arial" w:cs="Arial" w:ascii="Arial" w:hAnsi="Arial"/>
         </w:rPr>
         <w:t>Cadastro de cliente</w:t>
       </w:r>
       <w:r>
         <w:rPr>
-          <w:rFonts w:ascii="Arial" w:eastAsia="Arial" w:hAnsi="Arial" w:cs="Arial"/>
+          <w:rFonts w:eastAsia="Arial" w:cs="Arial" w:ascii="Arial" w:hAnsi="Arial"/>
           <w:color w:val="000000"/>
         </w:rPr>
         <w:t>.</w:t>
@@ -68,132 +80,217 @@
     </w:p>
     <w:p>
       <w:pPr>
+        <w:pStyle w:val="Normal"/>
         <w:numPr>
           <w:ilvl w:val="0"/>
           <w:numId w:val="1"/>
         </w:numPr>
-        <w:spacing w:after="0" w:line="240" w:lineRule="auto"/>
-        <w:rPr>
-          <w:color w:val="000000"/>
-        </w:rPr>
-      </w:pPr>
-      <w:r>
-        <w:rPr>
-          <w:rFonts w:ascii="Arial" w:eastAsia="Arial" w:hAnsi="Arial" w:cs="Arial"/>
+        <w:spacing w:lineRule="auto" w:line="240" w:before="0" w:after="0"/>
+        <w:rPr/>
+      </w:pPr>
+      <w:r>
+        <w:rPr>
+          <w:rFonts w:eastAsia="Arial" w:cs="Arial" w:ascii="Arial" w:hAnsi="Arial"/>
           <w:color w:val="000000"/>
         </w:rPr>
         <w:t>N0</w:t>
       </w:r>
       <w:r>
         <w:rPr>
-          <w:rFonts w:ascii="Arial" w:eastAsia="Arial" w:hAnsi="Arial" w:cs="Arial"/>
+          <w:rFonts w:eastAsia="Arial" w:cs="Arial" w:ascii="Arial" w:hAnsi="Arial"/>
         </w:rPr>
         <w:t>2</w:t>
       </w:r>
       <w:r>
         <w:rPr>
-          <w:rFonts w:ascii="Arial" w:eastAsia="Arial" w:hAnsi="Arial" w:cs="Arial"/>
-          <w:color w:val="000000"/>
-        </w:rPr>
-        <w:t>: Gestão de lucro.</w:t>
+          <w:rFonts w:eastAsia="Arial" w:cs="Arial" w:ascii="Arial" w:hAnsi="Arial"/>
+          <w:color w:val="000000"/>
+        </w:rPr>
+        <w:t xml:space="preserve">: </w:t>
+      </w:r>
+      <w:r>
+        <w:rPr>
+          <w:rFonts w:eastAsia="Arial" w:cs="Arial" w:ascii="Arial" w:hAnsi="Arial"/>
+          <w:color w:val="000000"/>
+        </w:rPr>
+        <w:t>Controle</w:t>
+      </w:r>
+      <w:r>
+        <w:rPr>
+          <w:rFonts w:eastAsia="Arial" w:cs="Arial" w:ascii="Arial" w:hAnsi="Arial"/>
+          <w:color w:val="000000"/>
+        </w:rPr>
+        <w:t xml:space="preserve"> de lucro</w:t>
+      </w:r>
+      <w:r>
+        <w:rPr>
+          <w:rFonts w:eastAsia="Arial" w:cs="Arial" w:ascii="Arial" w:hAnsi="Arial"/>
+          <w:color w:val="000000"/>
+        </w:rPr>
+        <w:t>s</w:t>
+      </w:r>
+      <w:r>
+        <w:rPr>
+          <w:rFonts w:eastAsia="Arial" w:cs="Arial" w:ascii="Arial" w:hAnsi="Arial"/>
+          <w:color w:val="000000"/>
+        </w:rPr>
+        <w:t>.</w:t>
       </w:r>
     </w:p>
     <w:p>
       <w:pPr>
+        <w:pStyle w:val="Normal"/>
         <w:numPr>
           <w:ilvl w:val="0"/>
           <w:numId w:val="1"/>
         </w:numPr>
-        <w:spacing w:after="0" w:line="240" w:lineRule="auto"/>
-        <w:rPr>
-          <w:color w:val="000000"/>
-        </w:rPr>
-      </w:pPr>
-      <w:r>
-        <w:rPr>
-          <w:rFonts w:ascii="Arial" w:eastAsia="Arial" w:hAnsi="Arial" w:cs="Arial"/>
+        <w:spacing w:lineRule="auto" w:line="240" w:before="0" w:after="0"/>
+        <w:rPr/>
+      </w:pPr>
+      <w:r>
+        <w:rPr>
+          <w:rFonts w:eastAsia="Arial" w:cs="Arial" w:ascii="Arial" w:hAnsi="Arial"/>
           <w:color w:val="000000"/>
         </w:rPr>
         <w:t>N0</w:t>
       </w:r>
       <w:r>
         <w:rPr>
-          <w:rFonts w:ascii="Arial" w:eastAsia="Arial" w:hAnsi="Arial" w:cs="Arial"/>
+          <w:rFonts w:eastAsia="Arial" w:cs="Arial" w:ascii="Arial" w:hAnsi="Arial"/>
         </w:rPr>
         <w:t>3</w:t>
       </w:r>
       <w:r>
         <w:rPr>
-          <w:rFonts w:ascii="Arial" w:eastAsia="Arial" w:hAnsi="Arial" w:cs="Arial"/>
-          <w:color w:val="000000"/>
-        </w:rPr>
-        <w:t>: Software com layout limpo e com fácil utilização.</w:t>
+          <w:rFonts w:eastAsia="Arial" w:cs="Arial" w:ascii="Arial" w:hAnsi="Arial"/>
+          <w:color w:val="000000"/>
+        </w:rPr>
+        <w:t xml:space="preserve">: </w:t>
+      </w:r>
+      <w:r>
+        <w:rPr>
+          <w:rFonts w:eastAsia="Arial" w:cs="Arial" w:ascii="Arial" w:hAnsi="Arial"/>
+          <w:color w:val="000000"/>
+        </w:rPr>
+        <w:t>L</w:t>
+      </w:r>
+      <w:r>
+        <w:rPr>
+          <w:rFonts w:eastAsia="Arial" w:cs="Arial" w:ascii="Arial" w:hAnsi="Arial"/>
+          <w:color w:val="000000"/>
+        </w:rPr>
+        <w:t>ayout limpo e com fácil utilização.</w:t>
       </w:r>
     </w:p>
     <w:p>
       <w:pPr>
+        <w:pStyle w:val="Normal"/>
         <w:numPr>
           <w:ilvl w:val="0"/>
           <w:numId w:val="1"/>
         </w:numPr>
-        <w:spacing w:after="0" w:line="240" w:lineRule="auto"/>
-        <w:rPr>
-          <w:color w:val="000000"/>
-        </w:rPr>
-      </w:pPr>
-      <w:r>
-        <w:rPr>
-          <w:rFonts w:ascii="Arial" w:eastAsia="Arial" w:hAnsi="Arial" w:cs="Arial"/>
+        <w:spacing w:lineRule="auto" w:line="240" w:before="0" w:after="0"/>
+        <w:rPr/>
+      </w:pPr>
+      <w:r>
+        <w:rPr>
+          <w:rFonts w:eastAsia="Arial" w:cs="Arial" w:ascii="Arial" w:hAnsi="Arial"/>
           <w:color w:val="000000"/>
         </w:rPr>
         <w:t>N0</w:t>
       </w:r>
       <w:r>
         <w:rPr>
-          <w:rFonts w:ascii="Arial" w:eastAsia="Arial" w:hAnsi="Arial" w:cs="Arial"/>
+          <w:rFonts w:eastAsia="Arial" w:cs="Arial" w:ascii="Arial" w:hAnsi="Arial"/>
         </w:rPr>
         <w:t>4</w:t>
       </w:r>
       <w:r>
         <w:rPr>
-          <w:rFonts w:ascii="Arial" w:eastAsia="Arial" w:hAnsi="Arial" w:cs="Arial"/>
+          <w:rFonts w:eastAsia="Arial" w:cs="Arial" w:ascii="Arial" w:hAnsi="Arial"/>
           <w:color w:val="000000"/>
         </w:rPr>
         <w:t xml:space="preserve">: </w:t>
       </w:r>
       <w:r>
         <w:rPr>
-          <w:rFonts w:ascii="Arial" w:eastAsia="Arial" w:hAnsi="Arial" w:cs="Arial"/>
+          <w:rFonts w:eastAsia="Arial" w:cs="Arial" w:ascii="Arial" w:hAnsi="Arial"/>
         </w:rPr>
         <w:t>Criação de um website.</w:t>
       </w:r>
     </w:p>
     <w:p>
       <w:pPr>
-        <w:rPr>
-          <w:u w:val="single"/>
-        </w:rPr>
-      </w:pPr>
-      <w:bookmarkStart w:id="1" w:name="_gjdgxs" w:colFirst="0" w:colLast="0"/>
+        <w:pStyle w:val="Normal"/>
+        <w:numPr>
+          <w:ilvl w:val="0"/>
+          <w:numId w:val="1"/>
+        </w:numPr>
+        <w:spacing w:lineRule="auto" w:line="240" w:before="0" w:after="0"/>
+        <w:rPr/>
+      </w:pPr>
+      <w:r>
+        <w:rPr>
+          <w:rFonts w:eastAsia="Arial" w:cs="Arial" w:ascii="Arial" w:hAnsi="Arial"/>
+        </w:rPr>
+        <w:t xml:space="preserve">N05: </w:t>
+      </w:r>
+      <w:bookmarkStart w:id="1" w:name="__DdeLink__19_3605886836"/>
       <w:bookmarkEnd w:id="1"/>
-      <w:bookmarkEnd w:id="0"/>
+      <w:r>
+        <w:rPr>
+          <w:rFonts w:eastAsia="Arial" w:cs="Arial" w:ascii="Arial" w:hAnsi="Arial"/>
+        </w:rPr>
+        <w:t>Cadastro de ordem de serviço.</w:t>
+      </w:r>
+    </w:p>
+    <w:p>
+      <w:pPr>
+        <w:pStyle w:val="Normal"/>
+        <w:numPr>
+          <w:ilvl w:val="0"/>
+          <w:numId w:val="0"/>
+        </w:numPr>
+        <w:spacing w:lineRule="auto" w:line="240" w:before="0" w:after="0"/>
+        <w:ind w:left="720" w:hanging="0"/>
+        <w:rPr>
+          <w:rFonts w:ascii="Arial" w:hAnsi="Arial" w:eastAsia="Arial" w:cs="Arial"/>
+          <w:color w:val="000000"/>
+        </w:rPr>
+      </w:pPr>
+      <w:r>
+        <w:rPr/>
+      </w:r>
+    </w:p>
+    <w:p>
+      <w:pPr>
+        <w:pStyle w:val="Normal"/>
+        <w:spacing w:before="0" w:after="160"/>
+        <w:rPr/>
+      </w:pPr>
+      <w:bookmarkStart w:id="2" w:name="_GoBack"/>
+      <w:bookmarkStart w:id="3" w:name="_GoBack"/>
+      <w:bookmarkEnd w:id="3"/>
+      <w:r>
+        <w:rPr/>
+      </w:r>
     </w:p>
     <w:sectPr>
+      <w:type w:val="nextPage"/>
       <w:pgSz w:w="11906" w:h="16838"/>
-      <w:pgMar w:top="1417" w:right="1701" w:bottom="1417" w:left="1701" w:header="708" w:footer="708" w:gutter="0"/>
-      <w:pgNumType w:start="1"/>
-      <w:cols w:space="720"/>
+      <w:pgMar w:left="1701" w:right="1701" w:header="0" w:top="1417" w:footer="0" w:bottom="1417" w:gutter="0"/>
+      <w:pgNumType w:start="1" w:fmt="decimal"/>
+      <w:formProt w:val="false"/>
+      <w:textDirection w:val="lrTb"/>
+      <w:docGrid w:type="default" w:linePitch="100" w:charSpace="4096"/>
     </w:sectPr>
   </w:body>
 </w:document>
 </file>
 
 <file path=word/numbering.xml><?xml version="1.0" encoding="utf-8"?>
-<w:numbering xmlns:wpc="http://schemas.microsoft.com/office/word/2010/wordprocessingCanvas" xmlns:mc="http://schemas.openxmlformats.org/markup-compatibility/2006" xmlns:o="urn:schemas-microsoft-com:office:office" xmlns:r="http://schemas.openxmlformats.org/officeDocument/2006/relationships" xmlns:m="http://schemas.openxmlformats.org/officeDocument/2006/math" xmlns:v="urn:schemas-microsoft-com:vml" xmlns:wp14="http://schemas.microsoft.com/office/word/2010/wordprocessingDrawing" xmlns:wp="http://schemas.openxmlformats.org/drawingml/2006/wordprocessingDrawing" xmlns:w10="urn:schemas-microsoft-com:office:word" xmlns:w="http://schemas.openxmlformats.org/wordprocessingml/2006/main" xmlns:w14="http://schemas.microsoft.com/office/word/2010/wordml" xmlns:w15="http://schemas.microsoft.com/office/word/2012/wordml" xmlns:wpg="http://schemas.microsoft.com/office/word/2010/wordprocessingGroup" xmlns:wpi="http://schemas.microsoft.com/office/word/2010/wordprocessingInk" xmlns:wne="http://schemas.microsoft.com/office/word/2006/wordml" xmlns:wps="http://schemas.microsoft.com/office/word/2010/wordprocessingShape" mc:Ignorable="w14 w15 wp14">
-  <w:abstractNum w:abstractNumId="0">
-    <w:nsid w:val="1F454B4F"/>
-    <w:multiLevelType w:val="multilevel"/>
-    <w:tmpl w:val="96780936"/>
+<w:numbering xmlns:w="http://schemas.openxmlformats.org/wordprocessingml/2006/main" xmlns:o="urn:schemas-microsoft-com:office:office" xmlns:r="http://schemas.openxmlformats.org/officeDocument/2006/relationships" xmlns:v="urn:schemas-microsoft-com:vml">
+  <w:abstractNum w:abstractNumId="1">
     <w:lvl w:ilvl="0">
       <w:start w:val="1"/>
       <w:numFmt w:val="bullet"/>
@@ -203,9 +300,10 @@
         <w:ind w:left="720" w:hanging="360"/>
       </w:pPr>
       <w:rPr>
-        <w:rFonts w:ascii="Noto Sans Symbols" w:eastAsia="Noto Sans Symbols" w:hAnsi="Noto Sans Symbols" w:cs="Noto Sans Symbols"/>
+        <w:rFonts w:ascii="Noto Sans Symbols" w:hAnsi="Noto Sans Symbols" w:cs="Noto Sans Symbols" w:hint="default"/>
         <w:sz w:val="20"/>
         <w:szCs w:val="20"/>
+        <w:rFonts w:cs="Noto Sans Symbols"/>
       </w:rPr>
     </w:lvl>
     <w:lvl w:ilvl="1">
@@ -217,9 +315,10 @@
         <w:ind w:left="1440" w:hanging="360"/>
       </w:pPr>
       <w:rPr>
-        <w:rFonts w:ascii="Courier New" w:eastAsia="Courier New" w:hAnsi="Courier New" w:cs="Courier New"/>
+        <w:rFonts w:ascii="Courier New" w:hAnsi="Courier New" w:cs="Courier New" w:hint="default"/>
         <w:sz w:val="20"/>
         <w:szCs w:val="20"/>
+        <w:rFonts w:cs="Courier New"/>
       </w:rPr>
     </w:lvl>
     <w:lvl w:ilvl="2">
@@ -231,9 +330,10 @@
         <w:ind w:left="2160" w:hanging="360"/>
       </w:pPr>
       <w:rPr>
-        <w:rFonts w:ascii="Noto Sans Symbols" w:eastAsia="Noto Sans Symbols" w:hAnsi="Noto Sans Symbols" w:cs="Noto Sans Symbols"/>
+        <w:rFonts w:ascii="Noto Sans Symbols" w:hAnsi="Noto Sans Symbols" w:cs="Noto Sans Symbols" w:hint="default"/>
         <w:sz w:val="20"/>
         <w:szCs w:val="20"/>
+        <w:rFonts w:cs="Noto Sans Symbols"/>
       </w:rPr>
     </w:lvl>
     <w:lvl w:ilvl="3">
@@ -245,9 +345,10 @@
         <w:ind w:left="2880" w:hanging="360"/>
       </w:pPr>
       <w:rPr>
-        <w:rFonts w:ascii="Noto Sans Symbols" w:eastAsia="Noto Sans Symbols" w:hAnsi="Noto Sans Symbols" w:cs="Noto Sans Symbols"/>
+        <w:rFonts w:ascii="Noto Sans Symbols" w:hAnsi="Noto Sans Symbols" w:cs="Noto Sans Symbols" w:hint="default"/>
         <w:sz w:val="20"/>
         <w:szCs w:val="20"/>
+        <w:rFonts w:cs="Noto Sans Symbols"/>
       </w:rPr>
     </w:lvl>
     <w:lvl w:ilvl="4">
@@ -259,9 +360,10 @@
         <w:ind w:left="3600" w:hanging="360"/>
       </w:pPr>
       <w:rPr>
-        <w:rFonts w:ascii="Noto Sans Symbols" w:eastAsia="Noto Sans Symbols" w:hAnsi="Noto Sans Symbols" w:cs="Noto Sans Symbols"/>
+        <w:rFonts w:ascii="Noto Sans Symbols" w:hAnsi="Noto Sans Symbols" w:cs="Noto Sans Symbols" w:hint="default"/>
         <w:sz w:val="20"/>
         <w:szCs w:val="20"/>
+        <w:rFonts w:cs="Noto Sans Symbols"/>
       </w:rPr>
     </w:lvl>
     <w:lvl w:ilvl="5">
@@ -273,9 +375,10 @@
         <w:ind w:left="4320" w:hanging="360"/>
       </w:pPr>
       <w:rPr>
-        <w:rFonts w:ascii="Noto Sans Symbols" w:eastAsia="Noto Sans Symbols" w:hAnsi="Noto Sans Symbols" w:cs="Noto Sans Symbols"/>
+        <w:rFonts w:ascii="Noto Sans Symbols" w:hAnsi="Noto Sans Symbols" w:cs="Noto Sans Symbols" w:hint="default"/>
         <w:sz w:val="20"/>
         <w:szCs w:val="20"/>
+        <w:rFonts w:cs="Noto Sans Symbols"/>
       </w:rPr>
     </w:lvl>
     <w:lvl w:ilvl="6">
@@ -287,9 +390,10 @@
         <w:ind w:left="5040" w:hanging="360"/>
       </w:pPr>
       <w:rPr>
-        <w:rFonts w:ascii="Noto Sans Symbols" w:eastAsia="Noto Sans Symbols" w:hAnsi="Noto Sans Symbols" w:cs="Noto Sans Symbols"/>
+        <w:rFonts w:ascii="Noto Sans Symbols" w:hAnsi="Noto Sans Symbols" w:cs="Noto Sans Symbols" w:hint="default"/>
         <w:sz w:val="20"/>
         <w:szCs w:val="20"/>
+        <w:rFonts w:cs="Noto Sans Symbols"/>
       </w:rPr>
     </w:lvl>
     <w:lvl w:ilvl="7">
@@ -301,9 +405,10 @@
         <w:ind w:left="5760" w:hanging="360"/>
       </w:pPr>
       <w:rPr>
-        <w:rFonts w:ascii="Noto Sans Symbols" w:eastAsia="Noto Sans Symbols" w:hAnsi="Noto Sans Symbols" w:cs="Noto Sans Symbols"/>
+        <w:rFonts w:ascii="Noto Sans Symbols" w:hAnsi="Noto Sans Symbols" w:cs="Noto Sans Symbols" w:hint="default"/>
         <w:sz w:val="20"/>
         <w:szCs w:val="20"/>
+        <w:rFonts w:cs="Noto Sans Symbols"/>
       </w:rPr>
     </w:lvl>
     <w:lvl w:ilvl="8">
@@ -315,46 +420,140 @@
         <w:ind w:left="6480" w:hanging="360"/>
       </w:pPr>
       <w:rPr>
-        <w:rFonts w:ascii="Noto Sans Symbols" w:eastAsia="Noto Sans Symbols" w:hAnsi="Noto Sans Symbols" w:cs="Noto Sans Symbols"/>
+        <w:rFonts w:ascii="Noto Sans Symbols" w:hAnsi="Noto Sans Symbols" w:cs="Noto Sans Symbols" w:hint="default"/>
         <w:sz w:val="20"/>
         <w:szCs w:val="20"/>
+        <w:rFonts w:cs="Noto Sans Symbols"/>
       </w:rPr>
+    </w:lvl>
+  </w:abstractNum>
+  <w:abstractNum w:abstractNumId="2">
+    <w:lvl w:ilvl="0">
+      <w:start w:val="1"/>
+      <w:numFmt w:val="none"/>
+      <w:suff w:val="nothing"/>
+      <w:lvlText w:val=""/>
+      <w:lvlJc w:val="left"/>
+      <w:pPr>
+        <w:ind w:left="0" w:hanging="0"/>
+      </w:pPr>
+    </w:lvl>
+    <w:lvl w:ilvl="1">
+      <w:start w:val="1"/>
+      <w:numFmt w:val="none"/>
+      <w:suff w:val="nothing"/>
+      <w:lvlText w:val=""/>
+      <w:lvlJc w:val="left"/>
+      <w:pPr>
+        <w:ind w:left="0" w:hanging="0"/>
+      </w:pPr>
+    </w:lvl>
+    <w:lvl w:ilvl="2">
+      <w:start w:val="1"/>
+      <w:numFmt w:val="none"/>
+      <w:suff w:val="nothing"/>
+      <w:lvlText w:val=""/>
+      <w:lvlJc w:val="left"/>
+      <w:pPr>
+        <w:ind w:left="0" w:hanging="0"/>
+      </w:pPr>
+    </w:lvl>
+    <w:lvl w:ilvl="3">
+      <w:start w:val="1"/>
+      <w:numFmt w:val="none"/>
+      <w:suff w:val="nothing"/>
+      <w:lvlText w:val=""/>
+      <w:lvlJc w:val="left"/>
+      <w:pPr>
+        <w:ind w:left="0" w:hanging="0"/>
+      </w:pPr>
+    </w:lvl>
+    <w:lvl w:ilvl="4">
+      <w:start w:val="1"/>
+      <w:numFmt w:val="none"/>
+      <w:suff w:val="nothing"/>
+      <w:lvlText w:val=""/>
+      <w:lvlJc w:val="left"/>
+      <w:pPr>
+        <w:ind w:left="0" w:hanging="0"/>
+      </w:pPr>
+    </w:lvl>
+    <w:lvl w:ilvl="5">
+      <w:start w:val="1"/>
+      <w:numFmt w:val="none"/>
+      <w:suff w:val="nothing"/>
+      <w:lvlText w:val=""/>
+      <w:lvlJc w:val="left"/>
+      <w:pPr>
+        <w:ind w:left="0" w:hanging="0"/>
+      </w:pPr>
+    </w:lvl>
+    <w:lvl w:ilvl="6">
+      <w:start w:val="1"/>
+      <w:numFmt w:val="none"/>
+      <w:suff w:val="nothing"/>
+      <w:lvlText w:val=""/>
+      <w:lvlJc w:val="left"/>
+      <w:pPr>
+        <w:ind w:left="0" w:hanging="0"/>
+      </w:pPr>
+    </w:lvl>
+    <w:lvl w:ilvl="7">
+      <w:start w:val="1"/>
+      <w:numFmt w:val="none"/>
+      <w:suff w:val="nothing"/>
+      <w:lvlText w:val=""/>
+      <w:lvlJc w:val="left"/>
+      <w:pPr>
+        <w:ind w:left="0" w:hanging="0"/>
+      </w:pPr>
+    </w:lvl>
+    <w:lvl w:ilvl="8">
+      <w:start w:val="1"/>
+      <w:numFmt w:val="none"/>
+      <w:suff w:val="nothing"/>
+      <w:lvlText w:val=""/>
+      <w:lvlJc w:val="left"/>
+      <w:pPr>
+        <w:ind w:left="0" w:hanging="0"/>
+      </w:pPr>
     </w:lvl>
   </w:abstractNum>
   <w:num w:numId="1">
-    <w:abstractNumId w:val="0"/>
+    <w:abstractNumId w:val="1"/>
+  </w:num>
+  <w:num w:numId="2">
+    <w:abstractNumId w:val="2"/>
   </w:num>
 </w:numbering>
 </file>
 
 <file path=word/styles.xml><?xml version="1.0" encoding="utf-8"?>
-<w:styles xmlns:mc="http://schemas.openxmlformats.org/markup-compatibility/2006" xmlns:r="http://schemas.openxmlformats.org/officeDocument/2006/relationships" xmlns:w="http://schemas.openxmlformats.org/wordprocessingml/2006/main" xmlns:w14="http://schemas.microsoft.com/office/word/2010/wordml" xmlns:w15="http://schemas.microsoft.com/office/word/2012/wordml" mc:Ignorable="w14 w15">
+<w:styles xmlns:w="http://schemas.openxmlformats.org/wordprocessingml/2006/main" xmlns:w14="http://schemas.microsoft.com/office/word/2010/wordml" xmlns:mc="http://schemas.openxmlformats.org/markup-compatibility/2006" mc:Ignorable="w14">
   <w:docDefaults>
     <w:rPrDefault>
       <w:rPr>
-        <w:rFonts w:ascii="Calibri" w:eastAsia="Calibri" w:hAnsi="Calibri" w:cs="Calibri"/>
+        <w:rFonts w:ascii="Calibri" w:hAnsi="Calibri" w:eastAsia="Calibri" w:cs="Calibri"/>
         <w:sz w:val="22"/>
         <w:szCs w:val="22"/>
         <w:lang w:val="pt-BR" w:eastAsia="pt-BR" w:bidi="ar-SA"/>
       </w:rPr>
     </w:rPrDefault>
     <w:pPrDefault>
-      <w:pPr>
-        <w:spacing w:after="160" w:line="259" w:lineRule="auto"/>
-      </w:pPr>
+      <w:pPr/>
     </w:pPrDefault>
   </w:docDefaults>
   <w:latentStyles w:defLockedState="0" w:defUIPriority="99" w:defSemiHidden="0" w:defUnhideWhenUsed="0" w:defQFormat="0" w:count="371">
     <w:lsdException w:name="Normal" w:uiPriority="0" w:qFormat="1"/>
     <w:lsdException w:name="heading 1" w:uiPriority="9" w:qFormat="1"/>
-    <w:lsdException w:name="heading 2" w:semiHidden="1" w:uiPriority="9" w:unhideWhenUsed="1" w:qFormat="1"/>
-    <w:lsdException w:name="heading 3" w:semiHidden="1" w:uiPriority="9" w:unhideWhenUsed="1" w:qFormat="1"/>
-    <w:lsdException w:name="heading 4" w:semiHidden="1" w:uiPriority="9" w:unhideWhenUsed="1" w:qFormat="1"/>
-    <w:lsdException w:name="heading 5" w:semiHidden="1" w:uiPriority="9" w:unhideWhenUsed="1" w:qFormat="1"/>
-    <w:lsdException w:name="heading 6" w:semiHidden="1" w:uiPriority="9" w:unhideWhenUsed="1" w:qFormat="1"/>
-    <w:lsdException w:name="heading 7" w:semiHidden="1" w:uiPriority="9" w:unhideWhenUsed="1" w:qFormat="1"/>
-    <w:lsdException w:name="heading 8" w:semiHidden="1" w:uiPriority="9" w:unhideWhenUsed="1" w:qFormat="1"/>
-    <w:lsdException w:name="heading 9" w:semiHidden="1" w:uiPriority="9" w:unhideWhenUsed="1" w:qFormat="1"/>
+    <w:lsdException w:name="heading 2" w:uiPriority="9" w:semiHidden="1" w:unhideWhenUsed="1" w:qFormat="1"/>
+    <w:lsdException w:name="heading 3" w:uiPriority="9" w:semiHidden="1" w:unhideWhenUsed="1" w:qFormat="1"/>
+    <w:lsdException w:name="heading 4" w:uiPriority="9" w:semiHidden="1" w:unhideWhenUsed="1" w:qFormat="1"/>
+    <w:lsdException w:name="heading 5" w:uiPriority="9" w:semiHidden="1" w:unhideWhenUsed="1" w:qFormat="1"/>
+    <w:lsdException w:name="heading 6" w:uiPriority="9" w:semiHidden="1" w:unhideWhenUsed="1" w:qFormat="1"/>
+    <w:lsdException w:name="heading 7" w:uiPriority="9" w:semiHidden="1" w:unhideWhenUsed="1" w:qFormat="1"/>
+    <w:lsdException w:name="heading 8" w:uiPriority="9" w:semiHidden="1" w:unhideWhenUsed="1" w:qFormat="1"/>
+    <w:lsdException w:name="heading 9" w:uiPriority="9" w:semiHidden="1" w:unhideWhenUsed="1" w:qFormat="1"/>
     <w:lsdException w:name="index 1" w:semiHidden="1" w:unhideWhenUsed="1"/>
     <w:lsdException w:name="index 2" w:semiHidden="1" w:unhideWhenUsed="1"/>
     <w:lsdException w:name="index 3" w:semiHidden="1" w:unhideWhenUsed="1"/>
@@ -364,22 +563,22 @@
     <w:lsdException w:name="index 7" w:semiHidden="1" w:unhideWhenUsed="1"/>
     <w:lsdException w:name="index 8" w:semiHidden="1" w:unhideWhenUsed="1"/>
     <w:lsdException w:name="index 9" w:semiHidden="1" w:unhideWhenUsed="1"/>
-    <w:lsdException w:name="toc 1" w:semiHidden="1" w:uiPriority="39" w:unhideWhenUsed="1"/>
-    <w:lsdException w:name="toc 2" w:semiHidden="1" w:uiPriority="39" w:unhideWhenUsed="1"/>
-    <w:lsdException w:name="toc 3" w:semiHidden="1" w:uiPriority="39" w:unhideWhenUsed="1"/>
-    <w:lsdException w:name="toc 4" w:semiHidden="1" w:uiPriority="39" w:unhideWhenUsed="1"/>
-    <w:lsdException w:name="toc 5" w:semiHidden="1" w:uiPriority="39" w:unhideWhenUsed="1"/>
-    <w:lsdException w:name="toc 6" w:semiHidden="1" w:uiPriority="39" w:unhideWhenUsed="1"/>
-    <w:lsdException w:name="toc 7" w:semiHidden="1" w:uiPriority="39" w:unhideWhenUsed="1"/>
-    <w:lsdException w:name="toc 8" w:semiHidden="1" w:uiPriority="39" w:unhideWhenUsed="1"/>
-    <w:lsdException w:name="toc 9" w:semiHidden="1" w:uiPriority="39" w:unhideWhenUsed="1"/>
+    <w:lsdException w:name="toc 1" w:uiPriority="39" w:semiHidden="1" w:unhideWhenUsed="1"/>
+    <w:lsdException w:name="toc 2" w:uiPriority="39" w:semiHidden="1" w:unhideWhenUsed="1"/>
+    <w:lsdException w:name="toc 3" w:uiPriority="39" w:semiHidden="1" w:unhideWhenUsed="1"/>
+    <w:lsdException w:name="toc 4" w:uiPriority="39" w:semiHidden="1" w:unhideWhenUsed="1"/>
+    <w:lsdException w:name="toc 5" w:uiPriority="39" w:semiHidden="1" w:unhideWhenUsed="1"/>
+    <w:lsdException w:name="toc 6" w:uiPriority="39" w:semiHidden="1" w:unhideWhenUsed="1"/>
+    <w:lsdException w:name="toc 7" w:uiPriority="39" w:semiHidden="1" w:unhideWhenUsed="1"/>
+    <w:lsdException w:name="toc 8" w:uiPriority="39" w:semiHidden="1" w:unhideWhenUsed="1"/>
+    <w:lsdException w:name="toc 9" w:uiPriority="39" w:semiHidden="1" w:unhideWhenUsed="1"/>
     <w:lsdException w:name="Normal Indent" w:semiHidden="1" w:unhideWhenUsed="1"/>
     <w:lsdException w:name="footnote text" w:semiHidden="1" w:unhideWhenUsed="1"/>
     <w:lsdException w:name="annotation text" w:semiHidden="1" w:unhideWhenUsed="1"/>
     <w:lsdException w:name="header" w:semiHidden="1" w:unhideWhenUsed="1"/>
     <w:lsdException w:name="footer" w:semiHidden="1" w:unhideWhenUsed="1"/>
     <w:lsdException w:name="index heading" w:semiHidden="1" w:unhideWhenUsed="1"/>
-    <w:lsdException w:name="caption" w:semiHidden="1" w:uiPriority="35" w:unhideWhenUsed="1" w:qFormat="1"/>
+    <w:lsdException w:name="caption" w:uiPriority="35" w:semiHidden="1" w:unhideWhenUsed="1" w:qFormat="1"/>
     <w:lsdException w:name="table of figures" w:semiHidden="1" w:unhideWhenUsed="1"/>
     <w:lsdException w:name="envelope address" w:semiHidden="1" w:unhideWhenUsed="1"/>
     <w:lsdException w:name="envelope return" w:semiHidden="1" w:unhideWhenUsed="1"/>
@@ -410,7 +609,7 @@
     <w:lsdException w:name="Title" w:uiPriority="10" w:qFormat="1"/>
     <w:lsdException w:name="Closing" w:semiHidden="1" w:unhideWhenUsed="1"/>
     <w:lsdException w:name="Signature" w:semiHidden="1" w:unhideWhenUsed="1"/>
-    <w:lsdException w:name="Default Paragraph Font" w:semiHidden="1" w:uiPriority="1" w:unhideWhenUsed="1"/>
+    <w:lsdException w:name="Default Paragraph Font" w:uiPriority="1" w:semiHidden="1" w:unhideWhenUsed="1"/>
     <w:lsdException w:name="Body Text" w:semiHidden="1" w:unhideWhenUsed="1"/>
     <w:lsdException w:name="Body Text Indent" w:semiHidden="1" w:unhideWhenUsed="1"/>
     <w:lsdException w:name="List Continue" w:semiHidden="1" w:unhideWhenUsed="1"/>
@@ -610,8 +809,8 @@
     <w:lsdException w:name="Subtle Reference" w:uiPriority="31" w:qFormat="1"/>
     <w:lsdException w:name="Intense Reference" w:uiPriority="32" w:qFormat="1"/>
     <w:lsdException w:name="Book Title" w:uiPriority="33" w:qFormat="1"/>
-    <w:lsdException w:name="Bibliography" w:semiHidden="1" w:uiPriority="37" w:unhideWhenUsed="1"/>
-    <w:lsdException w:name="TOC Heading" w:semiHidden="1" w:uiPriority="39" w:unhideWhenUsed="1" w:qFormat="1"/>
+    <w:lsdException w:name="Bibliography" w:uiPriority="37" w:semiHidden="1" w:unhideWhenUsed="1"/>
+    <w:lsdException w:name="TOC Heading" w:uiPriority="39" w:semiHidden="1" w:unhideWhenUsed="1" w:qFormat="1"/>
     <w:lsdException w:name="Plain Table 1" w:uiPriority="41"/>
     <w:lsdException w:name="Plain Table 2" w:uiPriority="42"/>
     <w:lsdException w:name="Plain Table 3" w:uiPriority="43"/>
@@ -717,15 +916,31 @@
     <w:lsdException w:name="List Table 6 Colorful Accent 6" w:uiPriority="51"/>
     <w:lsdException w:name="List Table 7 Colorful Accent 6" w:uiPriority="52"/>
   </w:latentStyles>
-  <w:style w:type="paragraph" w:default="1" w:styleId="Normal">
+  <w:style w:type="paragraph" w:styleId="Normal" w:default="1">
     <w:name w:val="Normal"/>
+    <w:qFormat/>
+    <w:pPr>
+      <w:widowControl/>
+      <w:bidi w:val="0"/>
+      <w:spacing w:lineRule="auto" w:line="259" w:before="0" w:after="160"/>
+      <w:jc w:val="left"/>
+    </w:pPr>
+    <w:rPr>
+      <w:rFonts w:ascii="Calibri" w:hAnsi="Calibri" w:eastAsia="Calibri" w:cs="Calibri"/>
+      <w:color w:val="auto"/>
+      <w:kern w:val="0"/>
+      <w:sz w:val="22"/>
+      <w:szCs w:val="22"/>
+      <w:lang w:val="pt-BR" w:eastAsia="pt-BR" w:bidi="ar-SA"/>
+    </w:rPr>
   </w:style>
   <w:style w:type="paragraph" w:styleId="Ttulo1">
-    <w:name w:val="heading 1"/>
+    <w:name w:val="Heading 1"/>
     <w:basedOn w:val="Normal"/>
     <w:next w:val="Normal"/>
+    <w:qFormat/>
     <w:pPr>
-      <w:keepNext/>
+      <w:keepNext w:val="true"/>
       <w:keepLines/>
       <w:spacing w:before="480" w:after="120"/>
       <w:outlineLvl w:val="0"/>
@@ -737,11 +952,12 @@
     </w:rPr>
   </w:style>
   <w:style w:type="paragraph" w:styleId="Ttulo2">
-    <w:name w:val="heading 2"/>
+    <w:name w:val="Heading 2"/>
     <w:basedOn w:val="Normal"/>
     <w:next w:val="Normal"/>
+    <w:qFormat/>
     <w:pPr>
-      <w:keepNext/>
+      <w:keepNext w:val="true"/>
       <w:keepLines/>
       <w:spacing w:before="360" w:after="80"/>
       <w:outlineLvl w:val="1"/>
@@ -753,11 +969,12 @@
     </w:rPr>
   </w:style>
   <w:style w:type="paragraph" w:styleId="Ttulo3">
-    <w:name w:val="heading 3"/>
+    <w:name w:val="Heading 3"/>
     <w:basedOn w:val="Normal"/>
     <w:next w:val="Normal"/>
+    <w:qFormat/>
     <w:pPr>
-      <w:keepNext/>
+      <w:keepNext w:val="true"/>
       <w:keepLines/>
       <w:spacing w:before="280" w:after="80"/>
       <w:outlineLvl w:val="2"/>
@@ -769,11 +986,12 @@
     </w:rPr>
   </w:style>
   <w:style w:type="paragraph" w:styleId="Ttulo4">
-    <w:name w:val="heading 4"/>
+    <w:name w:val="Heading 4"/>
     <w:basedOn w:val="Normal"/>
     <w:next w:val="Normal"/>
+    <w:qFormat/>
     <w:pPr>
-      <w:keepNext/>
+      <w:keepNext w:val="true"/>
       <w:keepLines/>
       <w:spacing w:before="240" w:after="40"/>
       <w:outlineLvl w:val="3"/>
@@ -785,11 +1003,12 @@
     </w:rPr>
   </w:style>
   <w:style w:type="paragraph" w:styleId="Ttulo5">
-    <w:name w:val="heading 5"/>
+    <w:name w:val="Heading 5"/>
     <w:basedOn w:val="Normal"/>
     <w:next w:val="Normal"/>
+    <w:qFormat/>
     <w:pPr>
-      <w:keepNext/>
+      <w:keepNext w:val="true"/>
       <w:keepLines/>
       <w:spacing w:before="220" w:after="40"/>
       <w:outlineLvl w:val="4"/>
@@ -799,11 +1018,12 @@
     </w:rPr>
   </w:style>
   <w:style w:type="paragraph" w:styleId="Ttulo6">
-    <w:name w:val="heading 6"/>
+    <w:name w:val="Heading 6"/>
     <w:basedOn w:val="Normal"/>
     <w:next w:val="Normal"/>
+    <w:qFormat/>
     <w:pPr>
-      <w:keepNext/>
+      <w:keepNext w:val="true"/>
       <w:keepLines/>
       <w:spacing w:before="200" w:after="40"/>
       <w:outlineLvl w:val="5"/>
@@ -814,11 +1034,193 @@
       <w:szCs w:val="20"/>
     </w:rPr>
   </w:style>
-  <w:style w:type="character" w:default="1" w:styleId="Fontepargpadro">
+  <w:style w:type="character" w:styleId="DefaultParagraphFont" w:default="1">
     <w:name w:val="Default Paragraph Font"/>
     <w:uiPriority w:val="1"/>
     <w:semiHidden/>
     <w:unhideWhenUsed/>
+    <w:qFormat/>
+    <w:rPr/>
+  </w:style>
+  <w:style w:type="character" w:styleId="ListLabel1">
+    <w:name w:val="ListLabel 1"/>
+    <w:qFormat/>
+    <w:rPr>
+      <w:rFonts w:eastAsia="Noto Sans Symbols" w:cs="Noto Sans Symbols"/>
+      <w:sz w:val="20"/>
+      <w:szCs w:val="20"/>
+    </w:rPr>
+  </w:style>
+  <w:style w:type="character" w:styleId="ListLabel2">
+    <w:name w:val="ListLabel 2"/>
+    <w:qFormat/>
+    <w:rPr>
+      <w:rFonts w:eastAsia="Courier New" w:cs="Courier New"/>
+      <w:sz w:val="20"/>
+      <w:szCs w:val="20"/>
+    </w:rPr>
+  </w:style>
+  <w:style w:type="character" w:styleId="ListLabel3">
+    <w:name w:val="ListLabel 3"/>
+    <w:qFormat/>
+    <w:rPr>
+      <w:rFonts w:eastAsia="Noto Sans Symbols" w:cs="Noto Sans Symbols"/>
+      <w:sz w:val="20"/>
+      <w:szCs w:val="20"/>
+    </w:rPr>
+  </w:style>
+  <w:style w:type="character" w:styleId="ListLabel4">
+    <w:name w:val="ListLabel 4"/>
+    <w:qFormat/>
+    <w:rPr>
+      <w:rFonts w:eastAsia="Noto Sans Symbols" w:cs="Noto Sans Symbols"/>
+      <w:sz w:val="20"/>
+      <w:szCs w:val="20"/>
+    </w:rPr>
+  </w:style>
+  <w:style w:type="character" w:styleId="ListLabel5">
+    <w:name w:val="ListLabel 5"/>
+    <w:qFormat/>
+    <w:rPr>
+      <w:rFonts w:eastAsia="Noto Sans Symbols" w:cs="Noto Sans Symbols"/>
+      <w:sz w:val="20"/>
+      <w:szCs w:val="20"/>
+    </w:rPr>
+  </w:style>
+  <w:style w:type="character" w:styleId="ListLabel6">
+    <w:name w:val="ListLabel 6"/>
+    <w:qFormat/>
+    <w:rPr>
+      <w:rFonts w:eastAsia="Noto Sans Symbols" w:cs="Noto Sans Symbols"/>
+      <w:sz w:val="20"/>
+      <w:szCs w:val="20"/>
+    </w:rPr>
+  </w:style>
+  <w:style w:type="character" w:styleId="ListLabel7">
+    <w:name w:val="ListLabel 7"/>
+    <w:qFormat/>
+    <w:rPr>
+      <w:rFonts w:eastAsia="Noto Sans Symbols" w:cs="Noto Sans Symbols"/>
+      <w:sz w:val="20"/>
+      <w:szCs w:val="20"/>
+    </w:rPr>
+  </w:style>
+  <w:style w:type="character" w:styleId="ListLabel8">
+    <w:name w:val="ListLabel 8"/>
+    <w:qFormat/>
+    <w:rPr>
+      <w:rFonts w:eastAsia="Noto Sans Symbols" w:cs="Noto Sans Symbols"/>
+      <w:sz w:val="20"/>
+      <w:szCs w:val="20"/>
+    </w:rPr>
+  </w:style>
+  <w:style w:type="character" w:styleId="ListLabel9">
+    <w:name w:val="ListLabel 9"/>
+    <w:qFormat/>
+    <w:rPr>
+      <w:rFonts w:eastAsia="Noto Sans Symbols" w:cs="Noto Sans Symbols"/>
+      <w:sz w:val="20"/>
+      <w:szCs w:val="20"/>
+    </w:rPr>
+  </w:style>
+  <w:style w:type="paragraph" w:styleId="Ttulo">
+    <w:name w:val="Título"/>
+    <w:basedOn w:val="Normal"/>
+    <w:next w:val="Corpodetexto"/>
+    <w:qFormat/>
+    <w:pPr>
+      <w:keepNext w:val="true"/>
+      <w:spacing w:before="240" w:after="120"/>
+    </w:pPr>
+    <w:rPr>
+      <w:rFonts w:ascii="Liberation Sans" w:hAnsi="Liberation Sans" w:eastAsia="Microsoft YaHei" w:cs="Arial"/>
+      <w:sz w:val="28"/>
+      <w:szCs w:val="28"/>
+    </w:rPr>
+  </w:style>
+  <w:style w:type="paragraph" w:styleId="Corpodetexto">
+    <w:name w:val="Body Text"/>
+    <w:basedOn w:val="Normal"/>
+    <w:pPr>
+      <w:spacing w:lineRule="auto" w:line="288" w:before="0" w:after="140"/>
+    </w:pPr>
+    <w:rPr/>
+  </w:style>
+  <w:style w:type="paragraph" w:styleId="Lista">
+    <w:name w:val="List"/>
+    <w:basedOn w:val="Corpodetexto"/>
+    <w:pPr/>
+    <w:rPr>
+      <w:rFonts w:cs="Arial"/>
+    </w:rPr>
+  </w:style>
+  <w:style w:type="paragraph" w:styleId="Legenda">
+    <w:name w:val="Caption"/>
+    <w:basedOn w:val="Normal"/>
+    <w:qFormat/>
+    <w:pPr>
+      <w:suppressLineNumbers/>
+      <w:spacing w:before="120" w:after="120"/>
+    </w:pPr>
+    <w:rPr>
+      <w:rFonts w:cs="Arial"/>
+      <w:i/>
+      <w:iCs/>
+      <w:sz w:val="24"/>
+      <w:szCs w:val="24"/>
+    </w:rPr>
+  </w:style>
+  <w:style w:type="paragraph" w:styleId="Ndice">
+    <w:name w:val="Índice"/>
+    <w:basedOn w:val="Normal"/>
+    <w:qFormat/>
+    <w:pPr>
+      <w:suppressLineNumbers/>
+    </w:pPr>
+    <w:rPr>
+      <w:rFonts w:cs="Arial"/>
+    </w:rPr>
+  </w:style>
+  <w:style w:type="paragraph" w:styleId="Ttulododocumento">
+    <w:name w:val="Title"/>
+    <w:basedOn w:val="Normal"/>
+    <w:next w:val="Normal"/>
+    <w:qFormat/>
+    <w:pPr>
+      <w:keepNext w:val="true"/>
+      <w:keepLines/>
+      <w:spacing w:before="480" w:after="120"/>
+    </w:pPr>
+    <w:rPr>
+      <w:b/>
+      <w:sz w:val="72"/>
+      <w:szCs w:val="72"/>
+    </w:rPr>
+  </w:style>
+  <w:style w:type="paragraph" w:styleId="Subttulo">
+    <w:name w:val="Subtitle"/>
+    <w:basedOn w:val="Normal"/>
+    <w:next w:val="Normal"/>
+    <w:qFormat/>
+    <w:pPr>
+      <w:keepNext w:val="true"/>
+      <w:keepLines/>
+      <w:spacing w:before="360" w:after="80"/>
+    </w:pPr>
+    <w:rPr>
+      <w:rFonts w:ascii="Georgia" w:hAnsi="Georgia" w:eastAsia="Georgia" w:cs="Georgia"/>
+      <w:i/>
+      <w:color w:val="666666"/>
+      <w:sz w:val="48"/>
+      <w:szCs w:val="48"/>
+    </w:rPr>
+  </w:style>
+  <w:style w:type="numbering" w:styleId="NoList" w:default="1">
+    <w:name w:val="No List"/>
+    <w:uiPriority w:val="99"/>
+    <w:semiHidden/>
+    <w:unhideWhenUsed/>
+    <w:qFormat/>
   </w:style>
   <w:style w:type="table" w:default="1" w:styleId="Tabelanormal">
     <w:name w:val="Normal Table"/>
@@ -835,12 +1237,6 @@
       </w:tblCellMar>
     </w:tblPr>
   </w:style>
-  <w:style w:type="numbering" w:default="1" w:styleId="Semlista">
-    <w:name w:val="No List"/>
-    <w:uiPriority w:val="99"/>
-    <w:semiHidden/>
-    <w:unhideWhenUsed/>
-  </w:style>
   <w:style w:type="table" w:customStyle="1" w:styleId="TableNormal">
     <w:name w:val="Table Normal"/>
     <w:tblPr>
@@ -851,38 +1247,6 @@
         <w:right w:w="0" w:type="dxa"/>
       </w:tblCellMar>
     </w:tblPr>
-  </w:style>
-  <w:style w:type="paragraph" w:styleId="Ttulo">
-    <w:name w:val="Title"/>
-    <w:basedOn w:val="Normal"/>
-    <w:next w:val="Normal"/>
-    <w:pPr>
-      <w:keepNext/>
-      <w:keepLines/>
-      <w:spacing w:before="480" w:after="120"/>
-    </w:pPr>
-    <w:rPr>
-      <w:b/>
-      <w:sz w:val="72"/>
-      <w:szCs w:val="72"/>
-    </w:rPr>
-  </w:style>
-  <w:style w:type="paragraph" w:styleId="Subttulo">
-    <w:name w:val="Subtitle"/>
-    <w:basedOn w:val="Normal"/>
-    <w:next w:val="Normal"/>
-    <w:pPr>
-      <w:keepNext/>
-      <w:keepLines/>
-      <w:spacing w:before="360" w:after="80"/>
-    </w:pPr>
-    <w:rPr>
-      <w:rFonts w:ascii="Georgia" w:eastAsia="Georgia" w:hAnsi="Georgia" w:cs="Georgia"/>
-      <w:i/>
-      <w:color w:val="666666"/>
-      <w:sz w:val="48"/>
-      <w:szCs w:val="48"/>
-    </w:rPr>
   </w:style>
 </w:styles>
 </file>

</xml_diff>